<commit_message>
Fixed missing links to Apps
</commit_message>
<xml_diff>
--- a/_posts/Activities/Response_and_explanatory/activity.docx
+++ b/_posts/Activities/Response_and_explanatory/activity.docx
@@ -737,7 +737,7 @@
               <w:pStyle w:val="Compact"/>
               <w:jc w:val="left"/>
             </w:pPr>
-            <w:hyperlink r:id="rId22">
+            <w:hyperlink r:id="rId23">
               <w:r>
                 <w:rPr>
                   <w:rStyle w:val="Hyperlink"/>
@@ -1296,11 +1296,11 @@
       <w:pPr>
         <w:pStyle w:val="Heading2"/>
       </w:pPr>
-      <w:bookmarkStart w:id="23" w:name="some-pairs-of-variables"/>
+      <w:bookmarkStart w:id="24" w:name="some-pairs-of-variables"/>
       <w:r>
         <w:t xml:space="preserve">Some pairs of variables</w:t>
       </w:r>
-      <w:bookmarkEnd w:id="23"/>
+      <w:bookmarkEnd w:id="24"/>
     </w:p>
     <w:p>
       <w:pPr>
@@ -1532,7 +1532,7 @@
         <w:pStyle w:val="FirstParagraph"/>
       </w:pPr>
       <w:r>
-        <w:t xml:space="preserve">Version 0.3, 2020-08-14</w:t>
+        <w:t xml:space="preserve">Version 0.3, 2020-08-27</w:t>
       </w:r>
     </w:p>
     <w:sectPr/>

</xml_diff>